<commit_message>
adding report to rep
</commit_message>
<xml_diff>
--- a/COMP3221_Assignment_1_Report.docx
+++ b/COMP3221_Assignment_1_Report.docx
@@ -37,89 +37,151 @@
         </w:numPr>
       </w:pPr>
       <w:r>
-        <w:t>Creating Our Network Topology</w:t>
+        <w:t xml:space="preserve">Creating </w:t>
+      </w:r>
+      <w:r>
+        <w:t>The</w:t>
+      </w:r>
+      <w:r>
+        <w:t xml:space="preserve"> Network Topology</w:t>
       </w:r>
     </w:p>
     <w:p>
       <w:pPr>
-        <w:pStyle w:val="ListParagraph"/>
-        <w:numPr>
-          <w:ilvl w:val="0"/>
-          <w:numId w:val="1"/>
-        </w:numPr>
-      </w:pPr>
-      <w:r>
-        <w:t xml:space="preserve">Firstly, we add a specific number of nodes to the graph with </w:t>
+        <w:ind w:left="360"/>
+      </w:pPr>
+      <w:r>
+        <w:t xml:space="preserve">Firstly, </w:t>
+      </w:r>
+      <w:r>
+        <w:t xml:space="preserve">the program adds </w:t>
+      </w:r>
+      <w:r>
+        <w:t xml:space="preserve">a specific number of nodes to the graph with </w:t>
       </w:r>
       <w:r>
         <w:t>the first node starting at the letter A.</w:t>
+      </w:r>
+      <w:r>
+        <w:t xml:space="preserve"> </w:t>
       </w:r>
     </w:p>
     <w:p>
       <w:pPr>
-        <w:pStyle w:val="ListParagraph"/>
-        <w:numPr>
-          <w:ilvl w:val="0"/>
-          <w:numId w:val="1"/>
-        </w:numPr>
-      </w:pPr>
-      <w:r>
-        <w:t xml:space="preserve">Secondly, </w:t>
-      </w:r>
-      <w:r>
-        <w:t xml:space="preserve">since all the nodes are disconnected, we </w:t>
-      </w:r>
-      <w:r>
-        <w:t>pick a random node in the connected graph</w:t>
-      </w:r>
-      <w:r>
-        <w:t xml:space="preserve"> (that has a degree of less than 3) </w:t>
-      </w:r>
-      <w:r>
-        <w:t>which will, at first, be the first node in the disconnected graph. We then pick another random node in the disconnected graph and add an edge between the two chosen nodes</w:t>
-      </w:r>
-      <w:r>
-        <w:t>.</w:t>
-      </w:r>
-      <w:r>
-        <w:t xml:space="preserve"> </w:t>
-      </w:r>
-      <w:r>
-        <w:t>Finally,</w:t>
-      </w:r>
-      <w:r>
-        <w:t xml:space="preserve"> the </w:t>
-      </w:r>
-      <w:r>
-        <w:t>node chosen from the disconnected graph is removed and this process is repeated until all nodes are connected.</w:t>
+        <w:ind w:left="360"/>
+      </w:pPr>
+      <w:r>
+        <w:t>S</w:t>
+      </w:r>
+      <w:r>
+        <w:t>ince all the nodes are disconnected</w:t>
+      </w:r>
+      <w:r>
+        <w:t>, the first node of the disconnected graph is chosen to be the first node of the connected graph.</w:t>
       </w:r>
     </w:p>
     <w:p>
       <w:pPr>
-        <w:pStyle w:val="ListParagraph"/>
-        <w:numPr>
-          <w:ilvl w:val="0"/>
-          <w:numId w:val="1"/>
-        </w:numPr>
-      </w:pPr>
-      <w:r>
-        <w:t>If the number of edges wanted is greater than the number of nodes</w:t>
-      </w:r>
-      <w:r>
-        <w:t xml:space="preserve">, a second loop will happen to add </w:t>
-      </w:r>
-      <w:r>
-        <w:t>edges between nodes at random.</w:t>
+        <w:ind w:left="360"/>
+      </w:pPr>
+      <w:r>
+        <w:t>T</w:t>
+      </w:r>
+      <w:r>
+        <w:t xml:space="preserve">he program </w:t>
+      </w:r>
+      <w:r>
+        <w:t>then picks</w:t>
+      </w:r>
+      <w:r>
+        <w:t xml:space="preserve"> a random node in the </w:t>
+      </w:r>
+      <w:r>
+        <w:t>connected</w:t>
+      </w:r>
+      <w:r>
+        <w:t xml:space="preserve"> graph</w:t>
+      </w:r>
+      <w:r>
+        <w:t xml:space="preserve">, </w:t>
+      </w:r>
+      <w:r>
+        <w:t xml:space="preserve">that has a degree of less than </w:t>
+      </w:r>
+      <w:r>
+        <w:t>three</w:t>
+      </w:r>
+      <w:r>
+        <w:t xml:space="preserve">, if it has a degree of greater than </w:t>
+      </w:r>
+      <w:r>
+        <w:t>three</w:t>
+      </w:r>
+      <w:r>
+        <w:t xml:space="preserve"> a different node is chosen. The program </w:t>
+      </w:r>
+      <w:r>
+        <w:t xml:space="preserve">then </w:t>
+      </w:r>
+      <w:r>
+        <w:t>chooses</w:t>
+      </w:r>
+      <w:r>
+        <w:t xml:space="preserve"> a </w:t>
+      </w:r>
+      <w:r>
+        <w:t xml:space="preserve">random node in the disconnected graph and </w:t>
+      </w:r>
+      <w:r>
+        <w:t>adds</w:t>
+      </w:r>
+      <w:r>
+        <w:t xml:space="preserve"> an edge between the two chosen nodes</w:t>
+      </w:r>
+      <w:r>
+        <w:t>.</w:t>
+      </w:r>
+      <w:r>
+        <w:t xml:space="preserve"> </w:t>
+      </w:r>
+      <w:r>
+        <w:t>Finally,</w:t>
+      </w:r>
+      <w:r>
+        <w:t xml:space="preserve"> the </w:t>
+      </w:r>
+      <w:r>
+        <w:t>node chosen from the disconnected graph i</w:t>
+      </w:r>
+      <w:r>
+        <w:t>s then removed from said disconnected graph. T</w:t>
+      </w:r>
+      <w:r>
+        <w:t xml:space="preserve">his process is repeated until </w:t>
+      </w:r>
+      <w:r>
+        <w:t>the disconnected graph is empty</w:t>
+      </w:r>
+      <w:r>
+        <w:t>.</w:t>
       </w:r>
     </w:p>
     <w:p>
       <w:pPr>
-        <w:pStyle w:val="ListParagraph"/>
-        <w:numPr>
-          <w:ilvl w:val="0"/>
-          <w:numId w:val="1"/>
-        </w:numPr>
-      </w:pPr>
+        <w:ind w:left="360"/>
+      </w:pPr>
+      <w:r>
+        <w:t>If the number of edges wanted is greater than the number of nodes</w:t>
+      </w:r>
+      <w:r>
+        <w:t xml:space="preserve">, a second loop will happen to add </w:t>
+      </w:r>
+      <w:r>
+        <w:t>edges between nodes at random.</w:t>
+      </w:r>
+      <w:r>
+        <w:t xml:space="preserve"> </w:t>
+      </w:r>
       <w:r>
         <w:t xml:space="preserve">After all edges are </w:t>
       </w:r>
@@ -135,11 +197,7 @@
     </w:p>
     <w:p>
       <w:pPr>
-        <w:pStyle w:val="ListParagraph"/>
-        <w:numPr>
-          <w:ilvl w:val="0"/>
-          <w:numId w:val="1"/>
-        </w:numPr>
+        <w:ind w:left="360"/>
       </w:pPr>
       <w:r>
         <w:t xml:space="preserve">A </w:t>
@@ -152,6 +210,20 @@
       </w:r>
       <w:r>
         <w:t>associated with those nodes.</w:t>
+      </w:r>
+    </w:p>
+    <w:p>
+      <w:r>
+        <w:rPr>
+          <w:highlight w:val="yellow"/>
+        </w:rPr>
+        <w:t>*** add diagra</w:t>
+      </w:r>
+      <w:r>
+        <w:rPr>
+          <w:highlight w:val="yellow"/>
+        </w:rPr>
+        <w:t>m</w:t>
       </w:r>
     </w:p>
     <w:p>
@@ -164,6 +236,1046 @@
       </w:pPr>
       <w:r>
         <w:t>Routing Algorithm:</w:t>
+      </w:r>
+    </w:p>
+    <w:p>
+      <w:pPr>
+        <w:pStyle w:val="Heading3"/>
+        <w:numPr>
+          <w:ilvl w:val="1"/>
+          <w:numId w:val="5"/>
+        </w:numPr>
+      </w:pPr>
+      <w:r>
+        <w:t>Generali</w:t>
+      </w:r>
+      <w:r>
+        <w:t>z</w:t>
+      </w:r>
+      <w:r>
+        <w:t xml:space="preserve">ed </w:t>
+      </w:r>
+      <w:r>
+        <w:t>I</w:t>
+      </w:r>
+      <w:r>
+        <w:t>mplementation</w:t>
+      </w:r>
+    </w:p>
+    <w:p>
+      <w:pPr>
+        <w:ind w:left="360"/>
+      </w:pPr>
+      <w:r>
+        <w:t>Firstly,</w:t>
+      </w:r>
+      <w:r>
+        <w:t xml:space="preserve"> the program is given a graph</w:t>
+      </w:r>
+      <w:r>
+        <w:rPr>
+          <w:i/>
+          <w:iCs/>
+        </w:rPr>
+        <w:t xml:space="preserve"> G</w:t>
+      </w:r>
+      <w:r>
+        <w:t xml:space="preserve"> and a starting node </w:t>
+      </w:r>
+      <w:proofErr w:type="spellStart"/>
+      <w:r>
+        <w:rPr>
+          <w:i/>
+          <w:iCs/>
+        </w:rPr>
+        <w:t>starting_nod</w:t>
+      </w:r>
+      <w:r>
+        <w:rPr>
+          <w:i/>
+          <w:iCs/>
+        </w:rPr>
+        <w:t>e</w:t>
+      </w:r>
+      <w:proofErr w:type="spellEnd"/>
+      <w:r>
+        <w:rPr>
+          <w:i/>
+          <w:iCs/>
+        </w:rPr>
+        <w:t xml:space="preserve">. </w:t>
+      </w:r>
+      <w:r>
+        <w:t>The program will then</w:t>
+      </w:r>
+      <w:r>
+        <w:t xml:space="preserve"> set a </w:t>
+      </w:r>
+      <w:r>
+        <w:t>dictionary</w:t>
+      </w:r>
+      <w:r>
+        <w:rPr>
+          <w:i/>
+          <w:iCs/>
+        </w:rPr>
+        <w:t xml:space="preserve">, </w:t>
+      </w:r>
+      <w:proofErr w:type="spellStart"/>
+      <w:r>
+        <w:rPr>
+          <w:i/>
+          <w:iCs/>
+        </w:rPr>
+        <w:t>shortest_path</w:t>
+      </w:r>
+      <w:proofErr w:type="spellEnd"/>
+      <w:r>
+        <w:rPr>
+          <w:i/>
+          <w:iCs/>
+        </w:rPr>
+        <w:t>,</w:t>
+      </w:r>
+      <w:r>
+        <w:t xml:space="preserve"> </w:t>
+      </w:r>
+      <w:r>
+        <w:t>which</w:t>
+      </w:r>
+      <w:r>
+        <w:t xml:space="preserve"> holds</w:t>
+      </w:r>
+      <w:r>
+        <w:t xml:space="preserve"> </w:t>
+      </w:r>
+      <w:r>
+        <w:t>the</w:t>
+      </w:r>
+      <w:r>
+        <w:t xml:space="preserve"> least cost path</w:t>
+      </w:r>
+      <w:r>
+        <w:t xml:space="preserve"> from </w:t>
+      </w:r>
+      <w:proofErr w:type="spellStart"/>
+      <w:r>
+        <w:rPr>
+          <w:i/>
+          <w:iCs/>
+        </w:rPr>
+        <w:t>starting_node</w:t>
+      </w:r>
+      <w:proofErr w:type="spellEnd"/>
+      <w:r>
+        <w:t xml:space="preserve"> to every other node </w:t>
+      </w:r>
+      <w:r>
+        <w:t xml:space="preserve">as well as </w:t>
+      </w:r>
+      <w:r>
+        <w:t>the path taken</w:t>
+      </w:r>
+      <w:r>
+        <w:t>. This dictionary will be</w:t>
+      </w:r>
+      <w:r>
+        <w:t xml:space="preserve"> updated if there is a shorter path found for </w:t>
+      </w:r>
+      <w:r>
+        <w:t xml:space="preserve">the </w:t>
+      </w:r>
+      <w:r>
+        <w:t>destination</w:t>
+      </w:r>
+      <w:r>
+        <w:t xml:space="preserve"> node.</w:t>
+      </w:r>
+    </w:p>
+    <w:p>
+      <w:pPr>
+        <w:ind w:left="360"/>
+      </w:pPr>
+      <w:r>
+        <w:t xml:space="preserve">This </w:t>
+      </w:r>
+      <w:r>
+        <w:t>approach is</w:t>
+      </w:r>
+      <w:r>
+        <w:t xml:space="preserve"> accomplished by first </w:t>
+      </w:r>
+      <w:r>
+        <w:t>looping through the neighbours of the</w:t>
+      </w:r>
+      <w:r>
+        <w:t xml:space="preserve"> starting node</w:t>
+      </w:r>
+      <w:r>
+        <w:t xml:space="preserve"> and finding the edge cost of each neighbour which is then added to the </w:t>
+      </w:r>
+      <w:r>
+        <w:t>heap</w:t>
+      </w:r>
+      <w:r>
+        <w:t xml:space="preserve">. This heap is sorted from least edge cost to greatest edge cost. </w:t>
+      </w:r>
+      <w:r>
+        <w:t>The path to t</w:t>
+      </w:r>
+      <w:r>
+        <w:t>he neighbour is then checked to see if it already exists inside the shortest path dictionary:</w:t>
+      </w:r>
+    </w:p>
+    <w:p>
+      <w:pPr>
+        <w:pStyle w:val="ListParagraph"/>
+        <w:numPr>
+          <w:ilvl w:val="0"/>
+          <w:numId w:val="17"/>
+        </w:numPr>
+      </w:pPr>
+      <w:r>
+        <w:t xml:space="preserve">If it is: the weights of both paths are </w:t>
+      </w:r>
+      <w:r>
+        <w:t>compared,</w:t>
+      </w:r>
+      <w:r>
+        <w:t xml:space="preserve"> and the shorter path is chosen</w:t>
+      </w:r>
+      <w:r>
+        <w:t>.</w:t>
+      </w:r>
+    </w:p>
+    <w:p>
+      <w:pPr>
+        <w:pStyle w:val="ListParagraph"/>
+        <w:numPr>
+          <w:ilvl w:val="0"/>
+          <w:numId w:val="17"/>
+        </w:numPr>
+      </w:pPr>
+      <w:r>
+        <w:t>If not: the neighbour</w:t>
+      </w:r>
+      <w:r>
+        <w:t xml:space="preserve">, its path and path cost is added to the </w:t>
+      </w:r>
+      <w:proofErr w:type="spellStart"/>
+      <w:r>
+        <w:rPr>
+          <w:i/>
+          <w:iCs/>
+        </w:rPr>
+        <w:t>shortest_path</w:t>
+      </w:r>
+      <w:proofErr w:type="spellEnd"/>
+      <w:r>
+        <w:t xml:space="preserve"> dictionary</w:t>
+      </w:r>
+      <w:r>
+        <w:t xml:space="preserve">. The neighbour is also added to the </w:t>
+      </w:r>
+      <w:r>
+        <w:t>heap queue to be accessed at a later iteration.</w:t>
+      </w:r>
+    </w:p>
+    <w:p>
+      <w:pPr>
+        <w:ind w:left="360"/>
+      </w:pPr>
+      <w:r>
+        <w:t xml:space="preserve">This method will </w:t>
+      </w:r>
+      <w:r>
+        <w:t>make sure all</w:t>
+      </w:r>
+      <w:r>
+        <w:t xml:space="preserve"> connected nodes </w:t>
+      </w:r>
+      <w:r>
+        <w:t>are</w:t>
+      </w:r>
+      <w:r>
+        <w:t xml:space="preserve"> visited leaving the </w:t>
+      </w:r>
+      <w:proofErr w:type="spellStart"/>
+      <w:r>
+        <w:rPr>
+          <w:i/>
+          <w:iCs/>
+        </w:rPr>
+        <w:t>unvisited</w:t>
+      </w:r>
+      <w:r>
+        <w:rPr>
+          <w:i/>
+          <w:iCs/>
+        </w:rPr>
+        <w:t>_nodes</w:t>
+      </w:r>
+      <w:proofErr w:type="spellEnd"/>
+      <w:r>
+        <w:t xml:space="preserve"> list empty.</w:t>
+      </w:r>
+      <w:r>
+        <w:br w:type="page"/>
+      </w:r>
+    </w:p>
+    <w:p>
+      <w:pPr>
+        <w:pStyle w:val="Heading3"/>
+        <w:numPr>
+          <w:ilvl w:val="1"/>
+          <w:numId w:val="5"/>
+        </w:numPr>
+      </w:pPr>
+      <w:r>
+        <w:lastRenderedPageBreak/>
+        <w:t>Modifications and Optimiza</w:t>
+      </w:r>
+      <w:r>
+        <w:t>tions</w:t>
+      </w:r>
+    </w:p>
+    <w:p>
+      <w:pPr>
+        <w:ind w:left="360"/>
+      </w:pPr>
+      <w:r>
+        <w:t xml:space="preserve">Instead of finding every </w:t>
+      </w:r>
+      <w:r>
+        <w:t xml:space="preserve">node in the </w:t>
+      </w:r>
+      <w:r>
+        <w:t>graph</w:t>
+      </w:r>
+      <w:r>
+        <w:t xml:space="preserve"> and applying Dijkstra’s algorithm with each node set as the destination node</w:t>
+      </w:r>
+      <w:r>
+        <w:t>.</w:t>
+      </w:r>
+      <w:r>
+        <w:t xml:space="preserve"> </w:t>
+      </w:r>
+      <w:r>
+        <w:t>T</w:t>
+      </w:r>
+      <w:r>
+        <w:t xml:space="preserve">he program implements </w:t>
+      </w:r>
+      <w:r>
+        <w:t>a modified algorithm</w:t>
+      </w:r>
+      <w:r>
+        <w:t xml:space="preserve">, </w:t>
+      </w:r>
+      <w:r>
+        <w:t>w</w:t>
+      </w:r>
+      <w:r>
+        <w:t xml:space="preserve">here it sorts </w:t>
+      </w:r>
+      <w:r>
+        <w:t xml:space="preserve">all the </w:t>
+      </w:r>
+      <w:r>
+        <w:t>new</w:t>
+      </w:r>
+      <w:r>
+        <w:t xml:space="preserve"> </w:t>
+      </w:r>
+      <w:r>
+        <w:t>neighbours</w:t>
+      </w:r>
+      <w:r>
+        <w:t xml:space="preserve"> from least </w:t>
+      </w:r>
+      <w:r>
+        <w:t>to greatest edge cost</w:t>
+      </w:r>
+      <w:r>
+        <w:t>, storing them in a heap queue</w:t>
+      </w:r>
+      <w:r>
+        <w:t xml:space="preserve"> </w:t>
+      </w:r>
+      <w:r>
+        <w:t xml:space="preserve">and then </w:t>
+      </w:r>
+      <w:r>
+        <w:t xml:space="preserve">looping through the heap, popping the least edge cost neighbour </w:t>
+      </w:r>
+      <w:r>
+        <w:t xml:space="preserve">which will then allow the algorithm to check </w:t>
+      </w:r>
+      <w:r>
+        <w:t>its neighbour’s, and so on.</w:t>
+      </w:r>
+      <w:r>
+        <w:t xml:space="preserve"> </w:t>
+      </w:r>
+    </w:p>
+    <w:p>
+      <w:pPr>
+        <w:pStyle w:val="Heading2"/>
+        <w:numPr>
+          <w:ilvl w:val="0"/>
+          <w:numId w:val="5"/>
+        </w:numPr>
+      </w:pPr>
+      <w:r>
+        <w:t xml:space="preserve">Implementation Methodology: </w:t>
+      </w:r>
+    </w:p>
+    <w:p>
+      <w:pPr>
+        <w:pStyle w:val="Heading3"/>
+        <w:numPr>
+          <w:ilvl w:val="1"/>
+          <w:numId w:val="5"/>
+        </w:numPr>
+      </w:pPr>
+      <w:r>
+        <w:t xml:space="preserve">Node </w:t>
+      </w:r>
+      <w:r>
+        <w:t>Object I</w:t>
+      </w:r>
+      <w:r>
+        <w:t>mp</w:t>
+      </w:r>
+      <w:r>
+        <w:t>lementation</w:t>
+      </w:r>
+    </w:p>
+    <w:p>
+      <w:pPr>
+        <w:ind w:left="360"/>
+      </w:pPr>
+      <w:r>
+        <w:t>The</w:t>
+      </w:r>
+      <w:r>
+        <w:t xml:space="preserve"> program implemen</w:t>
+      </w:r>
+      <w:r>
+        <w:t>ts</w:t>
+      </w:r>
+      <w:r>
+        <w:t xml:space="preserve"> </w:t>
+      </w:r>
+      <w:r>
+        <w:t>its</w:t>
+      </w:r>
+      <w:r>
+        <w:t xml:space="preserve"> own node object, so </w:t>
+      </w:r>
+      <w:r>
+        <w:t>it can</w:t>
+      </w:r>
+      <w:r>
+        <w:t xml:space="preserve"> keep track of its state (whether it is online or not) </w:t>
+      </w:r>
+      <w:r>
+        <w:t>and</w:t>
+      </w:r>
+      <w:r>
+        <w:t xml:space="preserve"> the state of its neighbours. </w:t>
+      </w:r>
+    </w:p>
+    <w:p>
+      <w:pPr>
+        <w:ind w:firstLine="360"/>
+      </w:pPr>
+      <w:r>
+        <w:t>The functionality inside the node object include:</w:t>
+      </w:r>
+    </w:p>
+    <w:p>
+      <w:pPr>
+        <w:pStyle w:val="ListParagraph"/>
+        <w:numPr>
+          <w:ilvl w:val="0"/>
+          <w:numId w:val="3"/>
+        </w:numPr>
+      </w:pPr>
+      <w:r>
+        <w:t xml:space="preserve">Its own map of the nodes its aware of and their edge costs. </w:t>
+      </w:r>
+    </w:p>
+    <w:p>
+      <w:pPr>
+        <w:pStyle w:val="ListParagraph"/>
+        <w:numPr>
+          <w:ilvl w:val="0"/>
+          <w:numId w:val="3"/>
+        </w:numPr>
+      </w:pPr>
+      <w:r>
+        <w:t>The ability to take itself online and offline (for testing purposes)</w:t>
+      </w:r>
+    </w:p>
+    <w:p>
+      <w:pPr>
+        <w:pStyle w:val="ListParagraph"/>
+        <w:numPr>
+          <w:ilvl w:val="0"/>
+          <w:numId w:val="3"/>
+        </w:numPr>
+      </w:pPr>
+      <w:r>
+        <w:t>The program implements the ability to remove</w:t>
+      </w:r>
+      <w:r>
+        <w:t xml:space="preserve"> and </w:t>
+      </w:r>
+      <w:r>
+        <w:t>add</w:t>
+      </w:r>
+      <w:r>
+        <w:t xml:space="preserve"> a connection </w:t>
+      </w:r>
+      <w:r>
+        <w:t xml:space="preserve">to simulate </w:t>
+      </w:r>
+      <w:r>
+        <w:t xml:space="preserve">a node </w:t>
+      </w:r>
+      <w:r>
+        <w:t>going</w:t>
+      </w:r>
+      <w:r>
+        <w:t xml:space="preserve"> offline or </w:t>
+      </w:r>
+      <w:r>
+        <w:t>coming</w:t>
+      </w:r>
+      <w:r>
+        <w:t xml:space="preserve"> back on</w:t>
+      </w:r>
+      <w:r>
+        <w:t>line</w:t>
+      </w:r>
+      <w:r>
+        <w:t xml:space="preserve"> respectively. This allows for the network to handle node disconnections, and being aware of which nodes are online and </w:t>
+      </w:r>
+      <w:r>
+        <w:t xml:space="preserve">whether they </w:t>
+      </w:r>
+      <w:r>
+        <w:t>should be included in the least cost path algorithm.</w:t>
+      </w:r>
+    </w:p>
+    <w:p>
+      <w:pPr>
+        <w:ind w:left="360"/>
+      </w:pPr>
+      <w:r>
+        <w:t>Our threading</w:t>
+      </w:r>
+      <w:r>
+        <w:t xml:space="preserve"> is </w:t>
+      </w:r>
+      <w:r>
+        <w:t xml:space="preserve">implemented through </w:t>
+      </w:r>
+      <w:r>
+        <w:t>assigning one</w:t>
+      </w:r>
+      <w:r>
+        <w:t xml:space="preserve"> listening</w:t>
+      </w:r>
+      <w:r>
+        <w:t xml:space="preserve"> thread to the </w:t>
+      </w:r>
+      <w:r>
+        <w:t>listening</w:t>
+      </w:r>
+      <w:r>
+        <w:t xml:space="preserve"> </w:t>
+      </w:r>
+      <w:r>
+        <w:t>functionality</w:t>
+      </w:r>
+      <w:r>
+        <w:t>, one</w:t>
+      </w:r>
+      <w:r>
+        <w:t xml:space="preserve"> for sending packets to other nodes</w:t>
+      </w:r>
+      <w:r>
+        <w:t xml:space="preserve">, </w:t>
+      </w:r>
+      <w:r>
+        <w:t xml:space="preserve">one </w:t>
+      </w:r>
+      <w:r>
+        <w:t xml:space="preserve">for </w:t>
+      </w:r>
+      <w:r>
+        <w:t>r</w:t>
+      </w:r>
+      <w:r>
+        <w:t xml:space="preserve">outing calculation </w:t>
+      </w:r>
+      <w:r>
+        <w:t>and the main thread</w:t>
+      </w:r>
+      <w:r>
+        <w:t xml:space="preserve"> is</w:t>
+      </w:r>
+      <w:r>
+        <w:t xml:space="preserve"> used </w:t>
+      </w:r>
+      <w:r>
+        <w:t xml:space="preserve">to read console input for </w:t>
+      </w:r>
+      <w:r>
+        <w:t>the</w:t>
+      </w:r>
+      <w:r>
+        <w:t xml:space="preserve"> CLI to </w:t>
+      </w:r>
+      <w:r>
+        <w:t>help with testing node failure.</w:t>
+      </w:r>
+    </w:p>
+    <w:p>
+      <w:pPr>
+        <w:ind w:left="360"/>
+      </w:pPr>
+      <w:r>
+        <w:t xml:space="preserve">For the listening functionality of the </w:t>
+      </w:r>
+      <w:r>
+        <w:t>node,</w:t>
+      </w:r>
+      <w:r>
+        <w:t xml:space="preserve"> </w:t>
+      </w:r>
+      <w:r>
+        <w:t>the program</w:t>
+      </w:r>
+      <w:r>
+        <w:t xml:space="preserve"> treat</w:t>
+      </w:r>
+      <w:r>
+        <w:t>s</w:t>
+      </w:r>
+      <w:r>
+        <w:t xml:space="preserve"> </w:t>
+      </w:r>
+      <w:r>
+        <w:t>the node</w:t>
+      </w:r>
+      <w:r>
+        <w:t xml:space="preserve"> as a server that opens its </w:t>
+      </w:r>
+      <w:r>
+        <w:t>assigned</w:t>
+      </w:r>
+      <w:r>
+        <w:t xml:space="preserve"> port for listening </w:t>
+      </w:r>
+      <w:r>
+        <w:t>to all incoming information.</w:t>
+      </w:r>
+      <w:r>
+        <w:t xml:space="preserve"> </w:t>
+      </w:r>
+      <w:r>
+        <w:t>During initialisation the program</w:t>
+      </w:r>
+      <w:r>
+        <w:t xml:space="preserve"> make</w:t>
+      </w:r>
+      <w:r>
+        <w:t>s</w:t>
+      </w:r>
+      <w:r>
+        <w:t xml:space="preserve"> sure all clients are connected to the server</w:t>
+      </w:r>
+      <w:r>
+        <w:t xml:space="preserve">. To accomplish </w:t>
+      </w:r>
+      <w:r>
+        <w:t>this,</w:t>
+      </w:r>
+      <w:r>
+        <w:t xml:space="preserve"> </w:t>
+      </w:r>
+      <w:r>
+        <w:t>the program uses</w:t>
+      </w:r>
+      <w:r>
+        <w:t xml:space="preserve"> a while loop that </w:t>
+      </w:r>
+      <w:r>
+        <w:t>does not</w:t>
+      </w:r>
+      <w:r>
+        <w:t xml:space="preserve"> stop until the </w:t>
+      </w:r>
+      <w:r>
+        <w:t xml:space="preserve">number of sockets connected equals the number of </w:t>
+      </w:r>
+      <w:r>
+        <w:t>neighbouring nodes in its config file.</w:t>
+      </w:r>
+      <w:r>
+        <w:t xml:space="preserve"> </w:t>
+      </w:r>
+      <w:r>
+        <w:t>It</w:t>
+      </w:r>
+      <w:r>
+        <w:t xml:space="preserve"> then check</w:t>
+      </w:r>
+      <w:r>
+        <w:t>s</w:t>
+      </w:r>
+      <w:r>
+        <w:t xml:space="preserve"> if a client has sent information to the server</w:t>
+      </w:r>
+      <w:r>
+        <w:t>. The server will then read this information which will go towards</w:t>
+      </w:r>
+      <w:r>
+        <w:t xml:space="preserve"> expanding the node</w:t>
+      </w:r>
+      <w:r>
+        <w:t>’s map of the network.</w:t>
+      </w:r>
+    </w:p>
+    <w:p>
+      <w:pPr>
+        <w:ind w:left="360"/>
+      </w:pPr>
+      <w:r>
+        <w:t xml:space="preserve">For the sending functionality, </w:t>
+      </w:r>
+      <w:r>
+        <w:t xml:space="preserve">the node first connects to each of its neighbours </w:t>
+      </w:r>
+      <w:r>
+        <w:t>through the ports given in its config file</w:t>
+      </w:r>
+      <w:r>
+        <w:t>.</w:t>
+      </w:r>
+      <w:r>
+        <w:t xml:space="preserve"> </w:t>
+      </w:r>
+      <w:r>
+        <w:t>If</w:t>
+      </w:r>
+      <w:r>
+        <w:t xml:space="preserve"> the node is</w:t>
+      </w:r>
+      <w:r>
+        <w:t xml:space="preserve"> unable to connect, an exception is raised saying: “Failed connecting to {port}:</w:t>
+      </w:r>
+      <w:r>
+        <w:t xml:space="preserve"> {exception}”</w:t>
+      </w:r>
+      <w:r>
+        <w:t>. After the node has connected to all neighbours,</w:t>
+      </w:r>
+      <w:r>
+        <w:t xml:space="preserve"> a while loop is executed </w:t>
+      </w:r>
+      <w:r>
+        <w:t>if</w:t>
+      </w:r>
+      <w:r>
+        <w:t xml:space="preserve"> the node is online, where the node </w:t>
+      </w:r>
+      <w:r>
+        <w:t xml:space="preserve">sends a map of its </w:t>
+      </w:r>
+      <w:r>
+        <w:t>known network</w:t>
+      </w:r>
+      <w:r>
+        <w:t xml:space="preserve"> to its neighbours</w:t>
+      </w:r>
+      <w:r>
+        <w:t xml:space="preserve"> and waits three seconds for a return message. If a message is not received within the next 3 </w:t>
+      </w:r>
+      <w:r>
+        <w:t>seconds,</w:t>
+      </w:r>
+      <w:r>
+        <w:t xml:space="preserve"> </w:t>
+      </w:r>
+      <w:r>
+        <w:t>the program</w:t>
+      </w:r>
+      <w:r>
+        <w:t xml:space="preserve"> assume</w:t>
+      </w:r>
+      <w:r>
+        <w:t>s</w:t>
+      </w:r>
+      <w:r>
+        <w:t xml:space="preserve"> that neighbour is offline.</w:t>
+      </w:r>
+      <w:r>
+        <w:t xml:space="preserve"> </w:t>
+      </w:r>
+      <w:r>
+        <w:t xml:space="preserve">To handle when a node’s server comes back </w:t>
+      </w:r>
+      <w:r>
+        <w:t>online,</w:t>
+      </w:r>
+      <w:r>
+        <w:t xml:space="preserve"> </w:t>
+      </w:r>
+      <w:r>
+        <w:t xml:space="preserve">it </w:t>
+      </w:r>
+      <w:r>
+        <w:t>c</w:t>
+      </w:r>
+      <w:r>
+        <w:t>atches</w:t>
+      </w:r>
+      <w:r>
+        <w:t xml:space="preserve"> the </w:t>
+      </w:r>
+      <w:proofErr w:type="spellStart"/>
+      <w:r>
+        <w:rPr>
+          <w:i/>
+          <w:iCs/>
+        </w:rPr>
+        <w:t>ConnectionResetError</w:t>
+      </w:r>
+      <w:proofErr w:type="spellEnd"/>
+      <w:r>
+        <w:rPr>
+          <w:i/>
+          <w:iCs/>
+        </w:rPr>
+        <w:t xml:space="preserve"> </w:t>
+      </w:r>
+      <w:r>
+        <w:t>exception</w:t>
+      </w:r>
+      <w:r>
+        <w:t xml:space="preserve"> and </w:t>
+      </w:r>
+      <w:r>
+        <w:t>continue</w:t>
+      </w:r>
+      <w:r>
+        <w:t>s</w:t>
+      </w:r>
+      <w:r>
+        <w:t xml:space="preserve"> </w:t>
+      </w:r>
+      <w:r>
+        <w:t>looping</w:t>
+      </w:r>
+      <w:r>
+        <w:t xml:space="preserve"> back through the while loop.</w:t>
+      </w:r>
+    </w:p>
+    <w:p>
+      <w:pPr>
+        <w:ind w:left="360"/>
+      </w:pPr>
+      <w:r>
+        <w:t>For the routing calculations, the program</w:t>
+      </w:r>
+      <w:r>
+        <w:t xml:space="preserve"> check</w:t>
+      </w:r>
+      <w:r>
+        <w:t>s</w:t>
+      </w:r>
+      <w:r>
+        <w:t xml:space="preserve"> whether the node needs to </w:t>
+      </w:r>
+      <w:r>
+        <w:t xml:space="preserve">recalculate </w:t>
+      </w:r>
+      <w:r>
+        <w:t xml:space="preserve">their routing table which is </w:t>
+      </w:r>
+      <w:r>
+        <w:t xml:space="preserve">decided by the </w:t>
+      </w:r>
+      <w:r>
+        <w:rPr>
+          <w:i/>
+          <w:iCs/>
+        </w:rPr>
+        <w:t>reroute_flag</w:t>
+      </w:r>
+      <w:r>
+        <w:t xml:space="preserve"> flag, </w:t>
+      </w:r>
+      <w:r>
+        <w:t xml:space="preserve">the flag </w:t>
+      </w:r>
+      <w:r>
+        <w:t xml:space="preserve">true when there is a change in the </w:t>
+      </w:r>
+      <w:r>
+        <w:rPr>
+          <w:b/>
+          <w:bCs/>
+        </w:rPr>
+        <w:t>decode_</w:t>
+      </w:r>
+      <w:proofErr w:type="gramStart"/>
+      <w:r>
+        <w:rPr>
+          <w:b/>
+          <w:bCs/>
+        </w:rPr>
+        <w:t>topology</w:t>
+      </w:r>
+      <w:r>
+        <w:rPr>
+          <w:b/>
+          <w:bCs/>
+        </w:rPr>
+        <w:t>(</w:t>
+      </w:r>
+      <w:proofErr w:type="gramEnd"/>
+      <w:r>
+        <w:rPr>
+          <w:b/>
+          <w:bCs/>
+        </w:rPr>
+        <w:t>)</w:t>
+      </w:r>
+      <w:r>
+        <w:t xml:space="preserve"> function in NodeObj.py</w:t>
+      </w:r>
+      <w:r>
+        <w:t xml:space="preserve"> or if the host node becomes aware of itself or a different node going offline</w:t>
+      </w:r>
+      <w:r>
+        <w:t xml:space="preserve">. If the flag is True it is flipped and the routing </w:t>
+      </w:r>
+      <w:r>
+        <w:t>calculation</w:t>
+      </w:r>
+      <w:r>
+        <w:t xml:space="preserve"> function </w:t>
+      </w:r>
+      <w:proofErr w:type="spellStart"/>
+      <w:r>
+        <w:rPr>
+          <w:b/>
+          <w:bCs/>
+        </w:rPr>
+        <w:t>routing_</w:t>
+      </w:r>
+      <w:proofErr w:type="gramStart"/>
+      <w:r>
+        <w:rPr>
+          <w:b/>
+          <w:bCs/>
+        </w:rPr>
+        <w:t>table</w:t>
+      </w:r>
+      <w:proofErr w:type="spellEnd"/>
+      <w:r>
+        <w:rPr>
+          <w:b/>
+          <w:bCs/>
+        </w:rPr>
+        <w:t>(</w:t>
+      </w:r>
+      <w:proofErr w:type="gramEnd"/>
+      <w:r>
+        <w:rPr>
+          <w:b/>
+          <w:bCs/>
+        </w:rPr>
+        <w:t>)</w:t>
+      </w:r>
+      <w:r>
+        <w:rPr>
+          <w:b/>
+          <w:bCs/>
+        </w:rPr>
+        <w:t>,</w:t>
+      </w:r>
+      <w:r>
+        <w:t xml:space="preserve"> </w:t>
+      </w:r>
+      <w:r>
+        <w:t>which is contained inside the nodegen.py file, is called.</w:t>
+      </w:r>
+      <w:r>
+        <w:t xml:space="preserve"> </w:t>
+      </w:r>
+      <w:r>
+        <w:t xml:space="preserve">See section 2.1 for </w:t>
+      </w:r>
+      <w:proofErr w:type="spellStart"/>
+      <w:r>
+        <w:rPr>
+          <w:b/>
+          <w:bCs/>
+        </w:rPr>
+        <w:t>routing_</w:t>
+      </w:r>
+      <w:proofErr w:type="gramStart"/>
+      <w:r>
+        <w:rPr>
+          <w:b/>
+          <w:bCs/>
+        </w:rPr>
+        <w:t>table</w:t>
+      </w:r>
+      <w:proofErr w:type="spellEnd"/>
+      <w:r>
+        <w:rPr>
+          <w:b/>
+          <w:bCs/>
+        </w:rPr>
+        <w:t>(</w:t>
+      </w:r>
+      <w:proofErr w:type="gramEnd"/>
+      <w:r>
+        <w:rPr>
+          <w:b/>
+          <w:bCs/>
+        </w:rPr>
+        <w:t>)</w:t>
+      </w:r>
+      <w:r>
+        <w:t xml:space="preserve"> implementation.</w:t>
+      </w:r>
+    </w:p>
+    <w:p/>
+    <w:p>
+      <w:pPr>
+        <w:pStyle w:val="Heading2"/>
+        <w:numPr>
+          <w:ilvl w:val="0"/>
+          <w:numId w:val="0"/>
+        </w:numPr>
+        <w:ind w:left="360"/>
+      </w:pPr>
+      <w:r>
+        <w:lastRenderedPageBreak/>
+        <w:t>4</w:t>
+      </w:r>
+      <w:r>
+        <w:tab/>
+        <w:t xml:space="preserve">Simulation Results: </w:t>
       </w:r>
     </w:p>
     <w:p>
@@ -176,362 +1288,69 @@
         <w:ind w:left="720" w:hanging="720"/>
       </w:pPr>
       <w:r>
-        <w:t>Outline the routing algorithm(s), explaining your selection and providing an overview of its functionality. Highlight any modifications or optimizations made to standard algorithms.</w:t>
-      </w:r>
+        <w:t xml:space="preserve">Summarize key findings from your simulations, stating what you have and haven’t completed. Provide specific examples of how effective your system is in routing and adapting to link-cost changes and </w:t>
+      </w:r>
+      <w:proofErr w:type="gramStart"/>
+      <w:r>
+        <w:t>failures</w:t>
+      </w:r>
+      <w:proofErr w:type="gramEnd"/>
     </w:p>
     <w:p>
-      <w:pPr>
-        <w:pStyle w:val="Heading3"/>
-        <w:numPr>
-          <w:ilvl w:val="0"/>
-          <w:numId w:val="0"/>
-        </w:numPr>
-        <w:ind w:left="360"/>
-      </w:pPr>
-      <w:r>
-        <w:t xml:space="preserve">2.1 </w:t>
-      </w:r>
-      <w:r>
-        <w:t>Generali</w:t>
-      </w:r>
-      <w:r>
-        <w:t>z</w:t>
-      </w:r>
-      <w:r>
-        <w:t>ed implementation</w:t>
-      </w:r>
-    </w:p>
-    <w:p>
-      <w:pPr>
-        <w:pStyle w:val="ListParagraph"/>
-        <w:numPr>
-          <w:ilvl w:val="0"/>
-          <w:numId w:val="1"/>
-        </w:numPr>
-      </w:pPr>
-      <w:r>
-        <w:t xml:space="preserve">Through implementing </w:t>
-      </w:r>
-      <w:r>
-        <w:t>Dijkstra’s</w:t>
-      </w:r>
-      <w:r>
-        <w:t xml:space="preserve"> algorithm, we were able to create a shortest path</w:t>
-      </w:r>
-      <w:r>
-        <w:t xml:space="preserve"> routing algorithm.</w:t>
-      </w:r>
-    </w:p>
-    <w:p>
-      <w:pPr>
-        <w:pStyle w:val="ListParagraph"/>
-        <w:numPr>
-          <w:ilvl w:val="0"/>
-          <w:numId w:val="1"/>
-        </w:numPr>
-      </w:pPr>
-      <w:r>
-        <w:t xml:space="preserve">Firstly, we set a </w:t>
-      </w:r>
-      <w:r>
-        <w:t xml:space="preserve">node dictionary </w:t>
-      </w:r>
-      <w:r>
-        <w:t>where it would start at a given node</w:t>
-      </w:r>
-      <w:r>
-        <w:t xml:space="preserve"> and will hold</w:t>
-      </w:r>
-      <w:r>
-        <w:t xml:space="preserve"> the</w:t>
-      </w:r>
-      <w:r>
-        <w:t xml:space="preserve"> least cost path to every other node </w:t>
-      </w:r>
-      <w:r>
-        <w:t>as well as the nodes that are visited on the path.</w:t>
-      </w:r>
-    </w:p>
-    <w:p>
-      <w:pPr>
-        <w:pStyle w:val="ListParagraph"/>
-        <w:numPr>
-          <w:ilvl w:val="0"/>
-          <w:numId w:val="1"/>
-        </w:numPr>
+      <w:r>
         <w:rPr>
           <w:highlight w:val="yellow"/>
         </w:rPr>
-      </w:pPr>
+        <w:t>Through</w:t>
+      </w:r>
       <w:r>
         <w:rPr>
           <w:highlight w:val="yellow"/>
         </w:rPr>
-        <w:t>Secondly</w:t>
+        <w:t xml:space="preserve"> the </w:t>
       </w:r>
       <w:r>
         <w:rPr>
           <w:highlight w:val="yellow"/>
         </w:rPr>
-        <w:t xml:space="preserve">, the algorithm will find all the neighbours of the </w:t>
+        <w:t xml:space="preserve">implementation of </w:t>
       </w:r>
       <w:r>
         <w:rPr>
           <w:highlight w:val="yellow"/>
         </w:rPr>
-        <w:t xml:space="preserve">current </w:t>
+        <w:t>a</w:t>
       </w:r>
       <w:r>
         <w:rPr>
           <w:highlight w:val="yellow"/>
         </w:rPr>
-        <w:t>node.</w:t>
+        <w:t xml:space="preserve"> CLI </w:t>
       </w:r>
       <w:r>
         <w:rPr>
           <w:highlight w:val="yellow"/>
         </w:rPr>
-        <w:t xml:space="preserve"> </w:t>
-      </w:r>
-    </w:p>
-    <w:p>
-      <w:pPr>
-        <w:pStyle w:val="Heading3"/>
-        <w:numPr>
-          <w:ilvl w:val="0"/>
-          <w:numId w:val="0"/>
-        </w:numPr>
-        <w:ind w:left="360"/>
-      </w:pPr>
-      <w:r>
-        <w:t>2.2 Modifications and Optimiza</w:t>
-      </w:r>
-      <w:r>
-        <w:t>tions</w:t>
-      </w:r>
-    </w:p>
-    <w:p>
-      <w:pPr>
-        <w:pStyle w:val="ListParagraph"/>
-        <w:numPr>
-          <w:ilvl w:val="0"/>
-          <w:numId w:val="16"/>
-        </w:numPr>
+        <w:t>the user can</w:t>
+      </w:r>
+      <w:r>
         <w:rPr>
           <w:highlight w:val="yellow"/>
         </w:rPr>
-      </w:pPr>
+        <w:t xml:space="preserve"> test </w:t>
+      </w:r>
       <w:r>
         <w:rPr>
           <w:highlight w:val="yellow"/>
         </w:rPr>
-        <w:t xml:space="preserve">Instead of finding the least cost path for every </w:t>
+        <w:t>the networks’ ability to handle nodes that go on and offline.</w:t>
       </w:r>
       <w:r>
         <w:rPr>
           <w:highlight w:val="yellow"/>
         </w:rPr>
-        <w:t xml:space="preserve">node in the list, the program </w:t>
-      </w:r>
-      <w:proofErr w:type="gramStart"/>
-      <w:r>
-        <w:rPr>
-          <w:highlight w:val="yellow"/>
-        </w:rPr>
-        <w:t>implements</w:t>
-      </w:r>
-      <w:proofErr w:type="gramEnd"/>
-      <w:r>
-        <w:rPr>
-          <w:highlight w:val="yellow"/>
-        </w:rPr>
-        <w:t xml:space="preserve"> </w:t>
-      </w:r>
-    </w:p>
-    <w:p/>
-    <w:p>
-      <w:pPr>
-        <w:pStyle w:val="Heading2"/>
-        <w:numPr>
-          <w:ilvl w:val="0"/>
-          <w:numId w:val="5"/>
-        </w:numPr>
-      </w:pPr>
-      <w:r>
-        <w:t xml:space="preserve">Implementation Methodology: </w:t>
-      </w:r>
-    </w:p>
-    <w:p>
-      <w:pPr>
-        <w:pStyle w:val="Heading3"/>
-        <w:numPr>
-          <w:ilvl w:val="0"/>
-          <w:numId w:val="0"/>
-        </w:numPr>
-        <w:ind w:left="360"/>
-      </w:pPr>
-      <w:r>
-        <w:t xml:space="preserve">3.1 </w:t>
-      </w:r>
-      <w:r>
-        <w:t xml:space="preserve">Node </w:t>
-      </w:r>
-      <w:r>
-        <w:t>Object I</w:t>
-      </w:r>
-      <w:r>
-        <w:t>mp</w:t>
-      </w:r>
-      <w:r>
-        <w:t>lementation</w:t>
-      </w:r>
-    </w:p>
-    <w:p>
-      <w:r>
-        <w:t xml:space="preserve">In our program we have implemented our own node object, so we are able to keep track of its state (whether it is online or not) </w:t>
-      </w:r>
-      <w:r>
-        <w:t>and</w:t>
-      </w:r>
-      <w:r>
-        <w:t xml:space="preserve"> the state of its neighbours. </w:t>
-      </w:r>
-    </w:p>
-    <w:p>
-      <w:r>
-        <w:t>The functionality inside the node object include:</w:t>
-      </w:r>
-    </w:p>
-    <w:p>
-      <w:pPr>
-        <w:pStyle w:val="ListParagraph"/>
-        <w:numPr>
-          <w:ilvl w:val="0"/>
-          <w:numId w:val="3"/>
-        </w:numPr>
-      </w:pPr>
-      <w:r>
-        <w:t xml:space="preserve">Its own map of the nodes its aware of and their edge costs. </w:t>
-      </w:r>
-    </w:p>
-    <w:p>
-      <w:pPr>
-        <w:pStyle w:val="ListParagraph"/>
-        <w:numPr>
-          <w:ilvl w:val="0"/>
-          <w:numId w:val="3"/>
-        </w:numPr>
-      </w:pPr>
-      <w:r>
-        <w:t>The ability to take itself online and offline (for testing purposes)</w:t>
-      </w:r>
-    </w:p>
-    <w:p>
-      <w:pPr>
-        <w:pStyle w:val="ListParagraph"/>
-        <w:numPr>
-          <w:ilvl w:val="0"/>
-          <w:numId w:val="3"/>
-        </w:numPr>
-      </w:pPr>
-      <w:r>
-        <w:lastRenderedPageBreak/>
-        <w:t>Removing and adding a connection for when a node it is connected to goes offline or comes back on respectively. This allows for the network to handle node disconnections, and being aware of which nodes are online and should be included in the least cost path algorithm.</w:t>
-      </w:r>
-    </w:p>
-    <w:p/>
-    <w:p>
-      <w:pPr>
-        <w:pStyle w:val="Heading3"/>
-        <w:numPr>
-          <w:ilvl w:val="0"/>
-          <w:numId w:val="0"/>
-        </w:numPr>
-        <w:ind w:left="720" w:hanging="720"/>
-      </w:pPr>
-      <w:r>
-        <w:t>Describe the programming approaches and tools used, with a focus on specific techniques applied to implement the routing protocols, handle link cost changes and node failures, and ensure continuous operation of the network.</w:t>
-      </w:r>
-    </w:p>
-    <w:p>
-      <w:r>
-        <w:t xml:space="preserve">The overall </w:t>
-      </w:r>
-    </w:p>
-    <w:p>
-      <w:r>
-        <w:t>Listening</w:t>
-      </w:r>
-    </w:p>
-    <w:p>
-      <w:r>
-        <w:t>Sending</w:t>
-      </w:r>
-    </w:p>
-    <w:p>
-      <w:r>
-        <w:t>Routing</w:t>
-      </w:r>
-    </w:p>
-    <w:p>
-      <w:r>
-        <w:t xml:space="preserve">The program makes the use of a CLI </w:t>
-      </w:r>
-      <w:r>
-        <w:t xml:space="preserve">that helps test the </w:t>
-      </w:r>
-      <w:proofErr w:type="gramStart"/>
-      <w:r>
-        <w:t>network</w:t>
-      </w:r>
-      <w:r>
-        <w:t>s</w:t>
-      </w:r>
-      <w:proofErr w:type="gramEnd"/>
-      <w:r>
-        <w:t xml:space="preserve"> ability to handle nodes that </w:t>
-      </w:r>
-    </w:p>
-    <w:p/>
-    <w:p>
-      <w:pPr>
-        <w:pStyle w:val="Heading2"/>
-        <w:numPr>
-          <w:ilvl w:val="0"/>
-          <w:numId w:val="0"/>
-        </w:numPr>
-        <w:ind w:left="360"/>
-      </w:pPr>
-      <w:r>
-        <w:t>4</w:t>
-      </w:r>
-      <w:r>
-        <w:tab/>
-      </w:r>
-      <w:r>
-        <w:t>Simulation Results</w:t>
-      </w:r>
-      <w:r>
-        <w:t xml:space="preserve">: </w:t>
-      </w:r>
-    </w:p>
-    <w:p>
-      <w:pPr>
-        <w:pStyle w:val="Heading3"/>
-        <w:numPr>
-          <w:ilvl w:val="0"/>
-          <w:numId w:val="0"/>
-        </w:numPr>
-        <w:ind w:left="720" w:hanging="720"/>
-      </w:pPr>
-      <w:r>
-        <w:t xml:space="preserve">Summarize key findings from your simulations, stating what you have and haven’t completed. Provide specific examples of how effective your system is in routing and adapting to link-cost changes and </w:t>
-      </w:r>
-      <w:proofErr w:type="gramStart"/>
-      <w:r>
-        <w:t>failures</w:t>
-      </w:r>
-      <w:proofErr w:type="gramEnd"/>
+        <w:t xml:space="preserve"> We found…</w:t>
+      </w:r>
     </w:p>
     <w:p/>
     <w:sectPr>
@@ -562,7 +1381,7 @@
         <w:rFonts w:ascii="Calibri" w:eastAsiaTheme="minorHAnsi" w:hAnsi="Calibri" w:cs="Calibri" w:hint="default"/>
       </w:rPr>
     </w:lvl>
-    <w:lvl w:ilvl="1" w:tplc="0C090003" w:tentative="1">
+    <w:lvl w:ilvl="1" w:tplc="0C090003">
       <w:start w:val="1"/>
       <w:numFmt w:val="bullet"/>
       <w:lvlText w:val="o"/>
@@ -669,19 +1488,19 @@
       <w:lvlText w:val="-"/>
       <w:lvlJc w:val="left"/>
       <w:pPr>
-        <w:ind w:left="720" w:hanging="360"/>
+        <w:ind w:left="1080" w:hanging="360"/>
       </w:pPr>
       <w:rPr>
         <w:rFonts w:ascii="Calibri" w:eastAsiaTheme="minorHAnsi" w:hAnsi="Calibri" w:cs="Calibri" w:hint="default"/>
       </w:rPr>
     </w:lvl>
-    <w:lvl w:ilvl="1" w:tplc="FFFFFFFF" w:tentative="1">
+    <w:lvl w:ilvl="1" w:tplc="FFFFFFFF">
       <w:start w:val="1"/>
       <w:numFmt w:val="bullet"/>
       <w:lvlText w:val="o"/>
       <w:lvlJc w:val="left"/>
       <w:pPr>
-        <w:ind w:left="1440" w:hanging="360"/>
+        <w:ind w:left="1800" w:hanging="360"/>
       </w:pPr>
       <w:rPr>
         <w:rFonts w:ascii="Courier New" w:hAnsi="Courier New" w:cs="Courier New" w:hint="default"/>
@@ -693,7 +1512,7 @@
       <w:lvlText w:val=""/>
       <w:lvlJc w:val="left"/>
       <w:pPr>
-        <w:ind w:left="2160" w:hanging="360"/>
+        <w:ind w:left="2520" w:hanging="360"/>
       </w:pPr>
       <w:rPr>
         <w:rFonts w:ascii="Wingdings" w:hAnsi="Wingdings" w:hint="default"/>
@@ -705,7 +1524,7 @@
       <w:lvlText w:val=""/>
       <w:lvlJc w:val="left"/>
       <w:pPr>
-        <w:ind w:left="2880" w:hanging="360"/>
+        <w:ind w:left="3240" w:hanging="360"/>
       </w:pPr>
       <w:rPr>
         <w:rFonts w:ascii="Symbol" w:hAnsi="Symbol" w:hint="default"/>
@@ -717,7 +1536,7 @@
       <w:lvlText w:val="o"/>
       <w:lvlJc w:val="left"/>
       <w:pPr>
-        <w:ind w:left="3600" w:hanging="360"/>
+        <w:ind w:left="3960" w:hanging="360"/>
       </w:pPr>
       <w:rPr>
         <w:rFonts w:ascii="Courier New" w:hAnsi="Courier New" w:cs="Courier New" w:hint="default"/>
@@ -729,7 +1548,7 @@
       <w:lvlText w:val=""/>
       <w:lvlJc w:val="left"/>
       <w:pPr>
-        <w:ind w:left="4320" w:hanging="360"/>
+        <w:ind w:left="4680" w:hanging="360"/>
       </w:pPr>
       <w:rPr>
         <w:rFonts w:ascii="Wingdings" w:hAnsi="Wingdings" w:hint="default"/>
@@ -741,7 +1560,7 @@
       <w:lvlText w:val=""/>
       <w:lvlJc w:val="left"/>
       <w:pPr>
-        <w:ind w:left="5040" w:hanging="360"/>
+        <w:ind w:left="5400" w:hanging="360"/>
       </w:pPr>
       <w:rPr>
         <w:rFonts w:ascii="Symbol" w:hAnsi="Symbol" w:hint="default"/>
@@ -753,7 +1572,7 @@
       <w:lvlText w:val="o"/>
       <w:lvlJc w:val="left"/>
       <w:pPr>
-        <w:ind w:left="5760" w:hanging="360"/>
+        <w:ind w:left="6120" w:hanging="360"/>
       </w:pPr>
       <w:rPr>
         <w:rFonts w:ascii="Courier New" w:hAnsi="Courier New" w:cs="Courier New" w:hint="default"/>
@@ -765,7 +1584,7 @@
       <w:lvlText w:val=""/>
       <w:lvlJc w:val="left"/>
       <w:pPr>
-        <w:ind w:left="6480" w:hanging="360"/>
+        <w:ind w:left="6840" w:hanging="360"/>
       </w:pPr>
       <w:rPr>
         <w:rFonts w:ascii="Wingdings" w:hAnsi="Wingdings" w:hint="default"/>
@@ -1191,6 +2010,119 @@
     </w:lvl>
   </w:abstractNum>
   <w:abstractNum w:abstractNumId="6" w15:restartNumberingAfterBreak="0">
+    <w:nsid w:val="36407E68"/>
+    <w:multiLevelType w:val="hybridMultilevel"/>
+    <w:tmpl w:val="F93C134E"/>
+    <w:lvl w:ilvl="0" w:tplc="F0940102">
+      <w:start w:val="2"/>
+      <w:numFmt w:val="bullet"/>
+      <w:lvlText w:val="-"/>
+      <w:lvlJc w:val="left"/>
+      <w:pPr>
+        <w:ind w:left="720" w:hanging="360"/>
+      </w:pPr>
+      <w:rPr>
+        <w:rFonts w:ascii="Calibri" w:eastAsiaTheme="minorEastAsia" w:hAnsi="Calibri" w:cs="Calibri" w:hint="default"/>
+      </w:rPr>
+    </w:lvl>
+    <w:lvl w:ilvl="1" w:tplc="0C090003" w:tentative="1">
+      <w:start w:val="1"/>
+      <w:numFmt w:val="bullet"/>
+      <w:lvlText w:val="o"/>
+      <w:lvlJc w:val="left"/>
+      <w:pPr>
+        <w:ind w:left="1440" w:hanging="360"/>
+      </w:pPr>
+      <w:rPr>
+        <w:rFonts w:ascii="Courier New" w:hAnsi="Courier New" w:cs="Courier New" w:hint="default"/>
+      </w:rPr>
+    </w:lvl>
+    <w:lvl w:ilvl="2" w:tplc="0C090005" w:tentative="1">
+      <w:start w:val="1"/>
+      <w:numFmt w:val="bullet"/>
+      <w:lvlText w:val=""/>
+      <w:lvlJc w:val="left"/>
+      <w:pPr>
+        <w:ind w:left="2160" w:hanging="360"/>
+      </w:pPr>
+      <w:rPr>
+        <w:rFonts w:ascii="Wingdings" w:hAnsi="Wingdings" w:hint="default"/>
+      </w:rPr>
+    </w:lvl>
+    <w:lvl w:ilvl="3" w:tplc="0C090001" w:tentative="1">
+      <w:start w:val="1"/>
+      <w:numFmt w:val="bullet"/>
+      <w:lvlText w:val=""/>
+      <w:lvlJc w:val="left"/>
+      <w:pPr>
+        <w:ind w:left="2880" w:hanging="360"/>
+      </w:pPr>
+      <w:rPr>
+        <w:rFonts w:ascii="Symbol" w:hAnsi="Symbol" w:hint="default"/>
+      </w:rPr>
+    </w:lvl>
+    <w:lvl w:ilvl="4" w:tplc="0C090003" w:tentative="1">
+      <w:start w:val="1"/>
+      <w:numFmt w:val="bullet"/>
+      <w:lvlText w:val="o"/>
+      <w:lvlJc w:val="left"/>
+      <w:pPr>
+        <w:ind w:left="3600" w:hanging="360"/>
+      </w:pPr>
+      <w:rPr>
+        <w:rFonts w:ascii="Courier New" w:hAnsi="Courier New" w:cs="Courier New" w:hint="default"/>
+      </w:rPr>
+    </w:lvl>
+    <w:lvl w:ilvl="5" w:tplc="0C090005" w:tentative="1">
+      <w:start w:val="1"/>
+      <w:numFmt w:val="bullet"/>
+      <w:lvlText w:val=""/>
+      <w:lvlJc w:val="left"/>
+      <w:pPr>
+        <w:ind w:left="4320" w:hanging="360"/>
+      </w:pPr>
+      <w:rPr>
+        <w:rFonts w:ascii="Wingdings" w:hAnsi="Wingdings" w:hint="default"/>
+      </w:rPr>
+    </w:lvl>
+    <w:lvl w:ilvl="6" w:tplc="0C090001" w:tentative="1">
+      <w:start w:val="1"/>
+      <w:numFmt w:val="bullet"/>
+      <w:lvlText w:val=""/>
+      <w:lvlJc w:val="left"/>
+      <w:pPr>
+        <w:ind w:left="5040" w:hanging="360"/>
+      </w:pPr>
+      <w:rPr>
+        <w:rFonts w:ascii="Symbol" w:hAnsi="Symbol" w:hint="default"/>
+      </w:rPr>
+    </w:lvl>
+    <w:lvl w:ilvl="7" w:tplc="0C090003" w:tentative="1">
+      <w:start w:val="1"/>
+      <w:numFmt w:val="bullet"/>
+      <w:lvlText w:val="o"/>
+      <w:lvlJc w:val="left"/>
+      <w:pPr>
+        <w:ind w:left="5760" w:hanging="360"/>
+      </w:pPr>
+      <w:rPr>
+        <w:rFonts w:ascii="Courier New" w:hAnsi="Courier New" w:cs="Courier New" w:hint="default"/>
+      </w:rPr>
+    </w:lvl>
+    <w:lvl w:ilvl="8" w:tplc="0C090005" w:tentative="1">
+      <w:start w:val="1"/>
+      <w:numFmt w:val="bullet"/>
+      <w:lvlText w:val=""/>
+      <w:lvlJc w:val="left"/>
+      <w:pPr>
+        <w:ind w:left="6480" w:hanging="360"/>
+      </w:pPr>
+      <w:rPr>
+        <w:rFonts w:ascii="Wingdings" w:hAnsi="Wingdings" w:hint="default"/>
+      </w:rPr>
+    </w:lvl>
+  </w:abstractNum>
+  <w:abstractNum w:abstractNumId="7" w15:restartNumberingAfterBreak="0">
     <w:nsid w:val="5C253203"/>
     <w:multiLevelType w:val="hybridMultilevel"/>
     <w:tmpl w:val="CA7ED244"/>
@@ -1349,6 +2281,9 @@
     <w:abstractNumId w:val="2"/>
   </w:num>
   <w:num w:numId="16" w16cid:durableId="1810973852">
+    <w:abstractNumId w:val="7"/>
+  </w:num>
+  <w:num w:numId="17" w16cid:durableId="940259107">
     <w:abstractNumId w:val="6"/>
   </w:num>
 </w:numbering>
@@ -1752,7 +2687,7 @@
   <w:style w:type="paragraph" w:default="1" w:styleId="Normal">
     <w:name w:val="Normal"/>
     <w:qFormat/>
-    <w:rsid w:val="00F94DA5"/>
+    <w:rsid w:val="00695B41"/>
   </w:style>
   <w:style w:type="paragraph" w:styleId="Heading1">
     <w:name w:val="heading 1"/>

</xml_diff>